<commit_message>
Fix typo in Durham's name
</commit_message>
<xml_diff>
--- a/sources/Weaponization.docx
+++ b/sources/Weaponization.docx
@@ -173,26 +173,42 @@
       </w:pPr>
       <w:r>
         <w:rPr/>
-        <w:t>When the actual Mueller report demonstrated Barr's lies, showing that Russia interfered in the election, that Trump and his team welcomed it and shared information with Russia, that they obstructed justice to cover it up, what did Trump do?  He tasked John Dunham to investigate the investigation. ("Lock her up!")</w:t>
-      </w:r>
-    </w:p>
-    <w:p>
-      <w:pPr>
-        <w:pStyle w:val="Normal"/>
-        <w:rPr/>
-      </w:pPr>
-      <w:r>
-        <w:rPr/>
-      </w:r>
-    </w:p>
-    <w:p>
-      <w:pPr>
-        <w:pStyle w:val="Normal"/>
-        <w:rPr/>
-      </w:pPr>
-      <w:r>
-        <w:rPr/>
-        <w:t>When Dunham released his report, suggesting only that a preliminary investigation would have been more appropriate than a full one, what did the Republicans do?  They screamed he'd been co-opted by a deep state conspiracy.  ("Lock her up!")</w:t>
+        <w:t>When the actual Mueller report demonstrated Barr's lies, showing that Russia interfered in the election, that Trump and his team welcomed it and shared information with Russia, that they obstructed justice to cover it up, what did Trump do?  He tasked John Du</w:t>
+      </w:r>
+      <w:r>
+        <w:rPr/>
+        <w:t>r</w:t>
+      </w:r>
+      <w:r>
+        <w:rPr/>
+        <w:t>ham to investigate the investigation. ("Lock her up!")</w:t>
+      </w:r>
+    </w:p>
+    <w:p>
+      <w:pPr>
+        <w:pStyle w:val="Normal"/>
+        <w:rPr/>
+      </w:pPr>
+      <w:r>
+        <w:rPr/>
+      </w:r>
+    </w:p>
+    <w:p>
+      <w:pPr>
+        <w:pStyle w:val="Normal"/>
+        <w:rPr/>
+      </w:pPr>
+      <w:r>
+        <w:rPr/>
+        <w:t>When Du</w:t>
+      </w:r>
+      <w:r>
+        <w:rPr/>
+        <w:t>r</w:t>
+      </w:r>
+      <w:r>
+        <w:rPr/>
+        <w:t>ham released his report, suggesting only that a preliminary investigation would have been more appropriate than a full one, what did the Republicans do?  They screamed he'd been co-opted by a deep state conspiracy.  ("Lock her up!")</w:t>
       </w:r>
     </w:p>
     <w:p>

</xml_diff>